<commit_message>
changed the icon and the button label
</commit_message>
<xml_diff>
--- a/manual.docx
+++ b/manual.docx
@@ -934,16 +934,16 @@
     </w:p>
     <w:p>
       <w:pPr>
-        <w:pStyle w:val="Subtitle"/>
-      </w:pPr>
-      <w:r>
-        <w:rPr>
-          <w:lang w:val="el-GR"/>
-        </w:rPr>
-        <w:t xml:space="preserve">ΛΕΞΗ ΚΛΕΙΔΙ: </w:t>
-      </w:r>
-      <w:r>
-        <w:t>“BOMB CHECK”</w:t>
+        <w:pStyle w:val="IntenseQuote"/>
+        <w:rPr>
+          <w:rStyle w:val="Strong"/>
+        </w:rPr>
+      </w:pPr>
+      <w:r>
+        <w:rPr>
+          <w:rStyle w:val="Strong"/>
+        </w:rPr>
+        <w:t>ΛΕΞΗ ΚΛΕΙΔΙ: “BOMB CHECK”</w:t>
       </w:r>
     </w:p>
     <w:p>
@@ -1290,10 +1290,7 @@
         </w:numPr>
       </w:pPr>
       <w:r>
-        <w:t xml:space="preserve">Port </w:t>
-      </w:r>
-      <w:r>
-        <w:t>&lt;</w:t>
+        <w:t>Port &lt;</w:t>
       </w:r>
       <w:proofErr w:type="spellStart"/>
       <w:r>
@@ -1318,10 +1315,7 @@
       </w:r>
       <w:proofErr w:type="spellEnd"/>
       <w:r>
-        <w:t>&gt;</w:t>
-      </w:r>
-      <w:r>
-        <w:t>.</w:t>
+        <w:t>&gt;.</w:t>
       </w:r>
     </w:p>
     <w:p>
@@ -1333,10 +1327,7 @@
         </w:numPr>
       </w:pPr>
       <w:r>
-        <w:t xml:space="preserve">Vowel </w:t>
-      </w:r>
-      <w:r>
-        <w:t>&lt;</w:t>
+        <w:t>Vowel &lt;</w:t>
       </w:r>
       <w:proofErr w:type="spellStart"/>
       <w:r>
@@ -1361,10 +1352,7 @@
       </w:r>
       <w:proofErr w:type="spellEnd"/>
       <w:r>
-        <w:t>&gt;</w:t>
-      </w:r>
-      <w:r>
-        <w:t>.</w:t>
+        <w:t>&gt;.</w:t>
       </w:r>
     </w:p>
     <w:p>
@@ -1473,6 +1461,193 @@
           <w:lang w:val="el-GR"/>
         </w:rPr>
         <w:t xml:space="preserve"> </w:t>
+      </w:r>
+      <w:r>
+        <w:rPr>
+          <w:lang w:val="el-GR"/>
+        </w:rPr>
+        <w:t xml:space="preserve">Θα φανεί χρήσιμο αυτό το κουμπί, όταν η βόμβα δεν έχει </w:t>
+      </w:r>
+      <w:r>
+        <w:t>modules</w:t>
+      </w:r>
+      <w:r>
+        <w:rPr>
+          <w:lang w:val="el-GR"/>
+        </w:rPr>
+        <w:t xml:space="preserve"> </w:t>
+      </w:r>
+      <w:r>
+        <w:rPr>
+          <w:lang w:val="el-GR"/>
+        </w:rPr>
+        <w:t xml:space="preserve">που χρειάζονται τις παραπάνω πληροφορίες (π.χ. το </w:t>
+      </w:r>
+      <w:r>
+        <w:t>Keypad</w:t>
+      </w:r>
+      <w:r>
+        <w:rPr>
+          <w:lang w:val="el-GR"/>
+        </w:rPr>
+        <w:t>).</w:t>
+      </w:r>
+    </w:p>
+    <w:p>
+      <w:pPr>
+        <w:rPr>
+          <w:lang w:val="el-GR"/>
+        </w:rPr>
+      </w:pPr>
+    </w:p>
+    <w:p>
+      <w:pPr>
+        <w:pStyle w:val="Heading1"/>
+      </w:pPr>
+      <w:r>
+        <w:rPr>
+          <w:lang w:val="el-GR"/>
+        </w:rPr>
+        <w:t>ΤΟ ΚΟΥΜΠΙ (</w:t>
+      </w:r>
+      <w:r>
+        <w:t>BUTTON)</w:t>
+      </w:r>
+    </w:p>
+    <w:p>
+      <w:pPr>
+        <w:pStyle w:val="IntenseQuote"/>
+        <w:rPr>
+          <w:b/>
+          <w:bCs/>
+          <w:lang w:val="el-GR"/>
+        </w:rPr>
+      </w:pPr>
+      <w:r>
+        <w:rPr>
+          <w:b/>
+          <w:bCs/>
+          <w:lang w:val="el-GR"/>
+        </w:rPr>
+        <w:t xml:space="preserve">ΛΕΞΗ ΚΛΕΙΔΙ: </w:t>
+      </w:r>
+      <w:r>
+        <w:rPr>
+          <w:b/>
+          <w:bCs/>
+          <w:lang w:val="el-GR"/>
+        </w:rPr>
+        <w:t>“</w:t>
+      </w:r>
+      <w:r>
+        <w:rPr>
+          <w:b/>
+          <w:bCs/>
+        </w:rPr>
+        <w:t>DEFUSE</w:t>
+      </w:r>
+      <w:r>
+        <w:rPr>
+          <w:b/>
+          <w:bCs/>
+          <w:lang w:val="el-GR"/>
+        </w:rPr>
+        <w:t xml:space="preserve"> </w:t>
+      </w:r>
+      <w:r>
+        <w:rPr>
+          <w:b/>
+          <w:bCs/>
+        </w:rPr>
+        <w:t>BUTTON</w:t>
+      </w:r>
+      <w:r>
+        <w:rPr>
+          <w:b/>
+          <w:bCs/>
+          <w:lang w:val="el-GR"/>
+        </w:rPr>
+        <w:t>”</w:t>
+      </w:r>
+    </w:p>
+    <w:p>
+      <w:pPr>
+        <w:rPr>
+          <w:lang w:val="el-GR"/>
+        </w:rPr>
+      </w:pPr>
+      <w:r>
+        <w:rPr>
+          <w:lang w:val="el-GR"/>
+        </w:rPr>
+        <w:t>Για να αφοπλιστεί το κουμπί, αρκεί ο χρήστης να πει το χρώμα του κουμπιού και ύστερα την επιγραφή του.</w:t>
+      </w:r>
+      <w:r>
+        <w:rPr>
+          <w:lang w:val="el-GR"/>
+        </w:rPr>
+        <w:t xml:space="preserve"> Σε περίπτωση που το </w:t>
+      </w:r>
+      <w:r>
+        <w:t>BOT</w:t>
+      </w:r>
+      <w:r>
+        <w:rPr>
+          <w:lang w:val="el-GR"/>
+        </w:rPr>
+        <w:t xml:space="preserve"> </w:t>
+      </w:r>
+      <w:r>
+        <w:rPr>
+          <w:lang w:val="el-GR"/>
+        </w:rPr>
+        <w:t>ζητήσει και το χρώμα της γραμμής δεξιά του κουμπιού, ο χρήστης θα πρέπει να πει το χρώμα της γραμμής και μετά την λέξη «</w:t>
+      </w:r>
+      <w:r>
+        <w:t>stripe</w:t>
+      </w:r>
+      <w:r>
+        <w:rPr>
+          <w:lang w:val="el-GR"/>
+        </w:rPr>
+        <w:t>».</w:t>
+      </w:r>
+    </w:p>
+    <w:p>
+      <w:pPr>
+        <w:rPr>
+          <w:lang w:val="el-GR"/>
+        </w:rPr>
+      </w:pPr>
+    </w:p>
+    <w:p>
+      <w:pPr>
+        <w:pStyle w:val="Heading1"/>
+      </w:pPr>
+      <w:r>
+        <w:rPr>
+          <w:lang w:val="el-GR"/>
+        </w:rPr>
+        <w:t>ΤΑ ΚΑΛΩΔΙΑ (</w:t>
+      </w:r>
+      <w:r>
+        <w:t>SIMPLE WIRES)</w:t>
+      </w:r>
+    </w:p>
+    <w:p>
+      <w:pPr>
+        <w:rPr>
+          <w:lang w:val="el-GR"/>
+        </w:rPr>
+      </w:pPr>
+      <w:r>
+        <w:rPr>
+          <w:lang w:val="el-GR"/>
+        </w:rPr>
+        <w:t xml:space="preserve">ΛΕΞΗ ΚΛΕΙΔΙ: </w:t>
+      </w:r>
+      <w:r>
+        <w:t>“DEFUSE WIRES”</w:t>
       </w:r>
     </w:p>
     <w:p>
@@ -1698,15 +1873,18 @@
   <w:abstractNum w:abstractNumId="2" w15:restartNumberingAfterBreak="0">
     <w:nsid w:val="7ECA5A7D"/>
     <w:multiLevelType w:val="hybridMultilevel"/>
-    <w:tmpl w:val="92F4FCCE"/>
-    <w:lvl w:ilvl="0" w:tplc="0409000F">
+    <w:tmpl w:val="38E8646C"/>
+    <w:lvl w:ilvl="0" w:tplc="04090001">
       <w:start w:val="1"/>
-      <w:numFmt w:val="decimal"/>
-      <w:lvlText w:val="%1."/>
+      <w:numFmt w:val="bullet"/>
+      <w:lvlText w:val=""/>
       <w:lvlJc w:val="left"/>
       <w:pPr>
         <w:ind w:left="720" w:hanging="360"/>
       </w:pPr>
+      <w:rPr>
+        <w:rFonts w:ascii="Symbol" w:hAnsi="Symbol" w:hint="default"/>
+      </w:rPr>
     </w:lvl>
     <w:lvl w:ilvl="1" w:tplc="04090019" w:tentative="1">
       <w:start w:val="1"/>
@@ -2907,19 +3085,19 @@
 
 <file path=word/glossary/fontTable.xml><?xml version="1.0" encoding="utf-8"?>
 <w:fonts xmlns:mc="http://schemas.openxmlformats.org/markup-compatibility/2006" xmlns:r="http://schemas.openxmlformats.org/officeDocument/2006/relationships" xmlns:w="http://schemas.openxmlformats.org/wordprocessingml/2006/main" xmlns:w14="http://schemas.microsoft.com/office/word/2010/wordml" xmlns:w15="http://schemas.microsoft.com/office/word/2012/wordml" xmlns:w16cex="http://schemas.microsoft.com/office/word/2018/wordml/cex" xmlns:w16cid="http://schemas.microsoft.com/office/word/2016/wordml/cid" xmlns:w16="http://schemas.microsoft.com/office/word/2018/wordml" xmlns:w16sdtdh="http://schemas.microsoft.com/office/word/2020/wordml/sdtdatahash" xmlns:w16se="http://schemas.microsoft.com/office/word/2015/wordml/symex" mc:Ignorable="w14 w15 w16se w16cid w16 w16cex w16sdtdh">
+  <w:font w:name="Symbol">
+    <w:panose1 w:val="05050102010706020507"/>
+    <w:charset w:val="02"/>
+    <w:family w:val="roman"/>
+    <w:pitch w:val="variable"/>
+    <w:sig w:usb0="00000000" w:usb1="10000000" w:usb2="00000000" w:usb3="00000000" w:csb0="80000000" w:csb1="00000000"/>
+  </w:font>
   <w:font w:name="Times New Roman">
     <w:panose1 w:val="02020603050405020304"/>
     <w:charset w:val="00"/>
     <w:family w:val="roman"/>
     <w:pitch w:val="variable"/>
     <w:sig w:usb0="E0002EFF" w:usb1="C000785B" w:usb2="00000009" w:usb3="00000000" w:csb0="000001FF" w:csb1="00000000"/>
-  </w:font>
-  <w:font w:name="Symbol">
-    <w:panose1 w:val="05050102010706020507"/>
-    <w:charset w:val="02"/>
-    <w:family w:val="roman"/>
-    <w:pitch w:val="variable"/>
-    <w:sig w:usb0="00000000" w:usb1="10000000" w:usb2="00000000" w:usb3="00000000" w:csb0="80000000" w:csb1="00000000"/>
   </w:font>
   <w:font w:name="Courier New">
     <w:panose1 w:val="02070309020205020404"/>
@@ -2982,6 +3160,7 @@
   </w:compat>
   <w:rsids>
     <w:rsidRoot w:val="002F7C40"/>
+    <w:rsid w:val="00050238"/>
     <w:rsid w:val="002F7C40"/>
     <w:rsid w:val="00382633"/>
     <w:rsid w:val="00844A9E"/>

</xml_diff>